<commit_message>
Update RPU y RPI
</commit_message>
<xml_diff>
--- a/Desarrollo/SGAPC/Test/SGAPC-RPI.docx
+++ b/Desarrollo/SGAPC/Test/SGAPC-RPI.docx
@@ -1393,7 +1393,14 @@
           <w:rFonts w:ascii="Arial" w:hAnsi="Arial" w:cs="Arial"/>
           <w:bCs/>
         </w:rPr>
-        <w:t xml:space="preserve">El desarrollo del sistema integrado hasta la fecha únicamente contempla el módulo funcional de autenticación para el </w:t>
+        <w:t xml:space="preserve">El desarrollo del sistema integrado hasta </w:t>
+      </w:r>
+      <w:r>
+        <w:rPr>
+          <w:rFonts w:ascii="Arial" w:hAnsi="Arial" w:cs="Arial"/>
+          <w:bCs/>
+        </w:rPr>
+        <w:t xml:space="preserve">el segundo hito previsto contempla el módulo funcional de autenticación para el </w:t>
       </w:r>
       <w:proofErr w:type="spellStart"/>
       <w:r>
@@ -1409,7 +1416,7 @@
           <w:rFonts w:ascii="Arial" w:hAnsi="Arial" w:cs="Arial"/>
           <w:bCs/>
         </w:rPr>
-        <w:t xml:space="preserve"> y dos interfaces, una para el </w:t>
+        <w:t xml:space="preserve">, la vista principal tras acceder al sistema con las credenciales correctas, y los módulos funcionales de crear personal y listar personal. Teniendo en cuenta esto, se realizó una secuencia de pruebas de integración sobre el sistema integrado y desplegado mediante el enfoque Big </w:t>
       </w:r>
       <w:proofErr w:type="spellStart"/>
       <w:r>
@@ -1417,7 +1424,7 @@
           <w:rFonts w:ascii="Arial" w:hAnsi="Arial" w:cs="Arial"/>
           <w:bCs/>
         </w:rPr>
-        <w:t>login</w:t>
+        <w:t>Bang</w:t>
       </w:r>
       <w:proofErr w:type="spellEnd"/>
       <w:r>
@@ -1425,30 +1432,7 @@
           <w:rFonts w:ascii="Arial" w:hAnsi="Arial" w:cs="Arial"/>
           <w:bCs/>
         </w:rPr>
-        <w:t xml:space="preserve"> y otra para la página principal que se muestre al acceder al sistema con las credenciales correctas. Teniendo en cuenta esto, se realizó una única prueba de integración sobre el sistema integrado y desplegado mediante el enfoque Big </w:t>
-      </w:r>
-      <w:proofErr w:type="spellStart"/>
-      <w:r>
-        <w:rPr>
-          <w:rFonts w:ascii="Arial" w:hAnsi="Arial" w:cs="Arial"/>
-          <w:bCs/>
-        </w:rPr>
-        <w:t>Ban</w:t>
-      </w:r>
-      <w:r>
-        <w:rPr>
-          <w:rFonts w:ascii="Arial" w:hAnsi="Arial" w:cs="Arial"/>
-          <w:bCs/>
-        </w:rPr>
-        <w:t>g</w:t>
-      </w:r>
-      <w:proofErr w:type="spellEnd"/>
-      <w:r>
-        <w:rPr>
-          <w:rFonts w:ascii="Arial" w:hAnsi="Arial" w:cs="Arial"/>
-          <w:bCs/>
-        </w:rPr>
-        <w:t>, desde una perspectiva de usuario, probando las funcionalidades y la relación entre las dos interfaces desplegadas.</w:t>
+        <w:t>, desde una perspectiva de usuario, probando funcionalidades y la relación entre las interfaces ya desplegadas.</w:t>
       </w:r>
     </w:p>
     <w:p>
@@ -1479,9 +1463,10 @@
         <w:rPr>
           <w:rFonts w:ascii="Arial" w:hAnsi="Arial" w:cs="Arial"/>
           <w:b/>
+          <w:noProof/>
         </w:rPr>
         <w:drawing>
-          <wp:anchor distT="0" distB="0" distL="114300" distR="114300" simplePos="0" relativeHeight="251666432" behindDoc="1" locked="0" layoutInCell="1" allowOverlap="1" wp14:anchorId="11EDEE9F" wp14:editId="370FEE70">
+          <wp:anchor distT="0" distB="0" distL="114300" distR="114300" simplePos="0" relativeHeight="251666432" behindDoc="1" locked="0" layoutInCell="1" allowOverlap="1" wp14:anchorId="11EDEE9F" wp14:editId="15C5EA40">
             <wp:simplePos x="0" y="0"/>
             <wp:positionH relativeFrom="margin">
               <wp:align>right</wp:align>
@@ -1547,29 +1532,61 @@
       <w:r>
         <w:rPr>
           <w:rFonts w:ascii="Arial" w:hAnsi="Arial" w:cs="Arial"/>
-          <w:b/>
+          <w:bCs/>
+        </w:rPr>
+        <w:t xml:space="preserve">Ingreso a la plataforma, vista de </w:t>
+      </w:r>
+      <w:proofErr w:type="spellStart"/>
+      <w:r>
+        <w:rPr>
+          <w:rFonts w:ascii="Arial" w:hAnsi="Arial" w:cs="Arial"/>
+          <w:bCs/>
+        </w:rPr>
+        <w:t>Login</w:t>
+      </w:r>
+      <w:proofErr w:type="spellEnd"/>
+      <w:r>
+        <w:rPr>
+          <w:rFonts w:ascii="Arial" w:hAnsi="Arial" w:cs="Arial"/>
+          <w:bCs/>
+        </w:rPr>
+        <w:t>:</w:t>
+      </w:r>
+    </w:p>
+    <w:p>
+      <w:pPr>
+        <w:spacing w:line="480" w:lineRule="auto"/>
+        <w:rPr>
+          <w:rFonts w:ascii="Arial" w:hAnsi="Arial" w:cs="Arial"/>
+          <w:bCs/>
+        </w:rPr>
+      </w:pPr>
+      <w:r>
+        <w:rPr>
+          <w:rFonts w:ascii="Arial" w:hAnsi="Arial" w:cs="Arial"/>
+          <w:bCs/>
         </w:rPr>
         <w:drawing>
-          <wp:anchor distT="0" distB="0" distL="114300" distR="114300" simplePos="0" relativeHeight="251667456" behindDoc="1" locked="0" layoutInCell="1" allowOverlap="1" wp14:anchorId="2055888C" wp14:editId="56282310">
+          <wp:anchor distT="0" distB="0" distL="114300" distR="114300" simplePos="0" relativeHeight="251669504" behindDoc="1" locked="0" layoutInCell="1" allowOverlap="1" wp14:anchorId="6FA802C8" wp14:editId="43E6B76E">
             <wp:simplePos x="0" y="0"/>
             <wp:positionH relativeFrom="margin">
               <wp:align>right</wp:align>
             </wp:positionH>
             <wp:positionV relativeFrom="paragraph">
-              <wp:posOffset>3063875</wp:posOffset>
+              <wp:posOffset>2669540</wp:posOffset>
             </wp:positionV>
-            <wp:extent cx="5400040" cy="2622550"/>
-            <wp:effectExtent l="0" t="0" r="0" b="6350"/>
+            <wp:extent cx="5400040" cy="2587625"/>
+            <wp:effectExtent l="0" t="0" r="0" b="3175"/>
             <wp:wrapTight wrapText="bothSides">
               <wp:wrapPolygon edited="0">
                 <wp:start x="0" y="0"/>
-                <wp:lineTo x="0" y="21495"/>
-                <wp:lineTo x="21488" y="21495"/>
+                <wp:lineTo x="0" y="21467"/>
+                <wp:lineTo x="21488" y="21467"/>
                 <wp:lineTo x="21488" y="0"/>
                 <wp:lineTo x="0" y="0"/>
               </wp:wrapPolygon>
             </wp:wrapTight>
-            <wp:docPr id="2" name="Imagen 2"/>
+            <wp:docPr id="5" name="Imagen 5"/>
             <wp:cNvGraphicFramePr>
               <a:graphicFrameLocks xmlns:a="http://schemas.openxmlformats.org/drawingml/2006/main" noChangeAspect="1"/>
             </wp:cNvGraphicFramePr>
@@ -1595,7 +1612,7 @@
                   <pic:spPr>
                     <a:xfrm>
                       <a:off x="0" y="0"/>
-                      <a:ext cx="5400040" cy="2622550"/>
+                      <a:ext cx="5400040" cy="2587625"/>
                     </a:xfrm>
                     <a:prstGeom prst="rect">
                       <a:avLst/>
@@ -1618,7 +1635,7 @@
           <w:rFonts w:ascii="Arial" w:hAnsi="Arial" w:cs="Arial"/>
           <w:bCs/>
         </w:rPr>
-        <w:t xml:space="preserve">Ingreso a la plataforma, vista de </w:t>
+        <w:t xml:space="preserve">Vista de </w:t>
       </w:r>
       <w:proofErr w:type="spellStart"/>
       <w:r>
@@ -1634,7 +1651,7 @@
           <w:rFonts w:ascii="Arial" w:hAnsi="Arial" w:cs="Arial"/>
           <w:bCs/>
         </w:rPr>
-        <w:t>:</w:t>
+        <w:t xml:space="preserve"> tras haber ingresado credenciales incorrectas:</w:t>
       </w:r>
     </w:p>
     <w:p>
@@ -1645,29 +1662,6 @@
           <w:bCs/>
         </w:rPr>
       </w:pPr>
-      <w:r>
-        <w:rPr>
-          <w:rFonts w:ascii="Arial" w:hAnsi="Arial" w:cs="Arial"/>
-          <w:bCs/>
-        </w:rPr>
-        <w:t xml:space="preserve">Vista de </w:t>
-      </w:r>
-      <w:proofErr w:type="spellStart"/>
-      <w:r>
-        <w:rPr>
-          <w:rFonts w:ascii="Arial" w:hAnsi="Arial" w:cs="Arial"/>
-          <w:bCs/>
-        </w:rPr>
-        <w:t>Login</w:t>
-      </w:r>
-      <w:proofErr w:type="spellEnd"/>
-      <w:r>
-        <w:rPr>
-          <w:rFonts w:ascii="Arial" w:hAnsi="Arial" w:cs="Arial"/>
-          <w:bCs/>
-        </w:rPr>
-        <w:t xml:space="preserve"> tras haber ingresado credenciales incorrectas:</w:t>
-      </w:r>
     </w:p>
     <w:p>
       <w:pPr>
@@ -1682,28 +1676,27 @@
           <w:rFonts w:ascii="Arial" w:hAnsi="Arial" w:cs="Arial"/>
           <w:bCs/>
         </w:rPr>
-        <w:lastRenderedPageBreak/>
         <w:drawing>
-          <wp:anchor distT="0" distB="0" distL="114300" distR="114300" simplePos="0" relativeHeight="251668480" behindDoc="1" locked="0" layoutInCell="1" allowOverlap="1" wp14:anchorId="0EDCDCF1" wp14:editId="198AC34D">
+          <wp:anchor distT="0" distB="0" distL="114300" distR="114300" simplePos="0" relativeHeight="251670528" behindDoc="1" locked="0" layoutInCell="1" allowOverlap="1" wp14:anchorId="348FD4F5" wp14:editId="31B1CE48">
             <wp:simplePos x="0" y="0"/>
             <wp:positionH relativeFrom="margin">
               <wp:align>right</wp:align>
             </wp:positionH>
             <wp:positionV relativeFrom="paragraph">
-              <wp:posOffset>414655</wp:posOffset>
+              <wp:posOffset>310515</wp:posOffset>
             </wp:positionV>
-            <wp:extent cx="5400040" cy="2623185"/>
-            <wp:effectExtent l="0" t="0" r="0" b="5715"/>
+            <wp:extent cx="5389245" cy="2533650"/>
+            <wp:effectExtent l="0" t="0" r="1905" b="0"/>
             <wp:wrapTight wrapText="bothSides">
               <wp:wrapPolygon edited="0">
                 <wp:start x="0" y="0"/>
-                <wp:lineTo x="0" y="21490"/>
-                <wp:lineTo x="21488" y="21490"/>
-                <wp:lineTo x="21488" y="0"/>
+                <wp:lineTo x="0" y="21438"/>
+                <wp:lineTo x="21531" y="21438"/>
+                <wp:lineTo x="21531" y="0"/>
                 <wp:lineTo x="0" y="0"/>
               </wp:wrapPolygon>
             </wp:wrapTight>
-            <wp:docPr id="3" name="Imagen 3"/>
+            <wp:docPr id="6" name="Imagen 6"/>
             <wp:cNvGraphicFramePr>
               <a:graphicFrameLocks xmlns:a="http://schemas.openxmlformats.org/drawingml/2006/main" noChangeAspect="1"/>
             </wp:cNvGraphicFramePr>
@@ -1714,7 +1707,7 @@
                     <pic:cNvPr id="1" name=""/>
                     <pic:cNvPicPr/>
                   </pic:nvPicPr>
-                  <pic:blipFill>
+                  <pic:blipFill rotWithShape="1">
                     <a:blip r:embed="rId8">
                       <a:extLst>
                         <a:ext uri="{28A0092B-C50C-407E-A947-70E740481C1C}">
@@ -1722,18 +1715,25 @@
                         </a:ext>
                       </a:extLst>
                     </a:blip>
-                    <a:stretch>
-                      <a:fillRect/>
-                    </a:stretch>
+                    <a:srcRect l="176" t="464" r="636" b="1244"/>
+                    <a:stretch/>
                   </pic:blipFill>
-                  <pic:spPr>
+                  <pic:spPr bwMode="auto">
                     <a:xfrm>
                       <a:off x="0" y="0"/>
-                      <a:ext cx="5400040" cy="2623185"/>
+                      <a:ext cx="5389245" cy="2533650"/>
                     </a:xfrm>
                     <a:prstGeom prst="rect">
                       <a:avLst/>
                     </a:prstGeom>
+                    <a:ln>
+                      <a:noFill/>
+                    </a:ln>
+                    <a:extLst>
+                      <a:ext uri="{53640926-AAD7-44D8-BBD7-CCE9431645EC}">
+                        <a14:shadowObscured xmlns:a14="http://schemas.microsoft.com/office/drawing/2010/main"/>
+                      </a:ext>
+                    </a:extLst>
                   </pic:spPr>
                 </pic:pic>
               </a:graphicData>
@@ -1752,14 +1752,7 @@
           <w:rFonts w:ascii="Arial" w:hAnsi="Arial" w:cs="Arial"/>
           <w:bCs/>
         </w:rPr>
-        <w:t xml:space="preserve">Vista </w:t>
-      </w:r>
-      <w:r>
-        <w:rPr>
-          <w:rFonts w:ascii="Arial" w:hAnsi="Arial" w:cs="Arial"/>
-          <w:bCs/>
-        </w:rPr>
-        <w:t>principal del sistema tras haber ingresado credenciales correctas:</w:t>
+        <w:t>Vista principal del sistema tras haber ingresado credenciales correctas:</w:t>
       </w:r>
       <w:r>
         <w:rPr>
@@ -1776,21 +1769,180 @@
           <w:bCs/>
         </w:rPr>
       </w:pPr>
+      <w:r>
+        <w:rPr>
+          <w:rFonts w:ascii="Arial" w:hAnsi="Arial" w:cs="Arial"/>
+          <w:bCs/>
+        </w:rPr>
+        <w:drawing>
+          <wp:anchor distT="0" distB="0" distL="114300" distR="114300" simplePos="0" relativeHeight="251671552" behindDoc="1" locked="0" layoutInCell="1" allowOverlap="1" wp14:anchorId="65D490CB" wp14:editId="34A6DE0C">
+            <wp:simplePos x="0" y="0"/>
+            <wp:positionH relativeFrom="margin">
+              <wp:align>right</wp:align>
+            </wp:positionH>
+            <wp:positionV relativeFrom="paragraph">
+              <wp:posOffset>2626360</wp:posOffset>
+            </wp:positionV>
+            <wp:extent cx="5400675" cy="2518410"/>
+            <wp:effectExtent l="0" t="0" r="9525" b="0"/>
+            <wp:wrapTight wrapText="bothSides">
+              <wp:wrapPolygon edited="0">
+                <wp:start x="0" y="0"/>
+                <wp:lineTo x="0" y="21404"/>
+                <wp:lineTo x="21562" y="21404"/>
+                <wp:lineTo x="21562" y="0"/>
+                <wp:lineTo x="0" y="0"/>
+              </wp:wrapPolygon>
+            </wp:wrapTight>
+            <wp:docPr id="7" name="Imagen 7"/>
+            <wp:cNvGraphicFramePr>
+              <a:graphicFrameLocks xmlns:a="http://schemas.openxmlformats.org/drawingml/2006/main" noChangeAspect="1"/>
+            </wp:cNvGraphicFramePr>
+            <a:graphic xmlns:a="http://schemas.openxmlformats.org/drawingml/2006/main">
+              <a:graphicData uri="http://schemas.openxmlformats.org/drawingml/2006/picture">
+                <pic:pic xmlns:pic="http://schemas.openxmlformats.org/drawingml/2006/picture">
+                  <pic:nvPicPr>
+                    <pic:cNvPr id="1" name=""/>
+                    <pic:cNvPicPr/>
+                  </pic:nvPicPr>
+                  <pic:blipFill rotWithShape="1">
+                    <a:blip r:embed="rId9">
+                      <a:extLst>
+                        <a:ext uri="{28A0092B-C50C-407E-A947-70E740481C1C}">
+                          <a14:useLocalDpi xmlns:a14="http://schemas.microsoft.com/office/drawing/2010/main" val="0"/>
+                        </a:ext>
+                      </a:extLst>
+                    </a:blip>
+                    <a:srcRect t="1112" r="517" b="1335"/>
+                    <a:stretch/>
+                  </pic:blipFill>
+                  <pic:spPr bwMode="auto">
+                    <a:xfrm>
+                      <a:off x="0" y="0"/>
+                      <a:ext cx="5400675" cy="2518410"/>
+                    </a:xfrm>
+                    <a:prstGeom prst="rect">
+                      <a:avLst/>
+                    </a:prstGeom>
+                    <a:ln>
+                      <a:noFill/>
+                    </a:ln>
+                    <a:extLst>
+                      <a:ext uri="{53640926-AAD7-44D8-BBD7-CCE9431645EC}">
+                        <a14:shadowObscured xmlns:a14="http://schemas.microsoft.com/office/drawing/2010/main"/>
+                      </a:ext>
+                    </a:extLst>
+                  </pic:spPr>
+                </pic:pic>
+              </a:graphicData>
+            </a:graphic>
+            <wp14:sizeRelH relativeFrom="page">
+              <wp14:pctWidth>0</wp14:pctWidth>
+            </wp14:sizeRelH>
+            <wp14:sizeRelV relativeFrom="page">
+              <wp14:pctHeight>0</wp14:pctHeight>
+            </wp14:sizeRelV>
+          </wp:anchor>
+        </w:drawing>
+      </w:r>
+      <w:r>
+        <w:rPr>
+          <w:rFonts w:ascii="Arial" w:hAnsi="Arial" w:cs="Arial"/>
+          <w:bCs/>
+        </w:rPr>
+        <w:t>Vista del submenú funcional Crear Personal:</w:t>
+      </w:r>
     </w:p>
     <w:p>
       <w:pPr>
         <w:spacing w:line="480" w:lineRule="auto"/>
         <w:rPr>
           <w:rFonts w:ascii="Arial" w:hAnsi="Arial" w:cs="Arial"/>
-          <w:b/>
-        </w:rPr>
-      </w:pPr>
-      <w:r>
-        <w:rPr>
-          <w:rFonts w:ascii="Arial" w:hAnsi="Arial" w:cs="Arial"/>
-          <w:b/>
-        </w:rPr>
-        <w:t>Resultados obtenidos y conclusiones:</w:t>
+          <w:bCs/>
+        </w:rPr>
+      </w:pPr>
+      <w:r>
+        <w:rPr>
+          <w:rFonts w:ascii="Arial" w:hAnsi="Arial" w:cs="Arial"/>
+          <w:bCs/>
+        </w:rPr>
+        <w:drawing>
+          <wp:anchor distT="0" distB="0" distL="114300" distR="114300" simplePos="0" relativeHeight="251672576" behindDoc="1" locked="0" layoutInCell="1" allowOverlap="1" wp14:anchorId="75157AE1" wp14:editId="1AD56D0F">
+            <wp:simplePos x="0" y="0"/>
+            <wp:positionH relativeFrom="margin">
+              <wp:align>right</wp:align>
+            </wp:positionH>
+            <wp:positionV relativeFrom="paragraph">
+              <wp:posOffset>2670175</wp:posOffset>
+            </wp:positionV>
+            <wp:extent cx="5362575" cy="2500630"/>
+            <wp:effectExtent l="0" t="0" r="9525" b="0"/>
+            <wp:wrapTight wrapText="bothSides">
+              <wp:wrapPolygon edited="0">
+                <wp:start x="0" y="0"/>
+                <wp:lineTo x="0" y="21392"/>
+                <wp:lineTo x="21562" y="21392"/>
+                <wp:lineTo x="21562" y="0"/>
+                <wp:lineTo x="0" y="0"/>
+              </wp:wrapPolygon>
+            </wp:wrapTight>
+            <wp:docPr id="8" name="Imagen 8"/>
+            <wp:cNvGraphicFramePr>
+              <a:graphicFrameLocks xmlns:a="http://schemas.openxmlformats.org/drawingml/2006/main" noChangeAspect="1"/>
+            </wp:cNvGraphicFramePr>
+            <a:graphic xmlns:a="http://schemas.openxmlformats.org/drawingml/2006/main">
+              <a:graphicData uri="http://schemas.openxmlformats.org/drawingml/2006/picture">
+                <pic:pic xmlns:pic="http://schemas.openxmlformats.org/drawingml/2006/picture">
+                  <pic:nvPicPr>
+                    <pic:cNvPr id="1" name=""/>
+                    <pic:cNvPicPr/>
+                  </pic:nvPicPr>
+                  <pic:blipFill rotWithShape="1">
+                    <a:blip r:embed="rId10">
+                      <a:extLst>
+                        <a:ext uri="{28A0092B-C50C-407E-A947-70E740481C1C}">
+                          <a14:useLocalDpi xmlns:a14="http://schemas.microsoft.com/office/drawing/2010/main" val="0"/>
+                        </a:ext>
+                      </a:extLst>
+                    </a:blip>
+                    <a:srcRect t="1112" r="517" b="1505"/>
+                    <a:stretch/>
+                  </pic:blipFill>
+                  <pic:spPr bwMode="auto">
+                    <a:xfrm>
+                      <a:off x="0" y="0"/>
+                      <a:ext cx="5362575" cy="2500630"/>
+                    </a:xfrm>
+                    <a:prstGeom prst="rect">
+                      <a:avLst/>
+                    </a:prstGeom>
+                    <a:ln>
+                      <a:noFill/>
+                    </a:ln>
+                    <a:extLst>
+                      <a:ext uri="{53640926-AAD7-44D8-BBD7-CCE9431645EC}">
+                        <a14:shadowObscured xmlns:a14="http://schemas.microsoft.com/office/drawing/2010/main"/>
+                      </a:ext>
+                    </a:extLst>
+                  </pic:spPr>
+                </pic:pic>
+              </a:graphicData>
+            </a:graphic>
+            <wp14:sizeRelH relativeFrom="page">
+              <wp14:pctWidth>0</wp14:pctWidth>
+            </wp14:sizeRelH>
+            <wp14:sizeRelV relativeFrom="page">
+              <wp14:pctHeight>0</wp14:pctHeight>
+            </wp14:sizeRelV>
+          </wp:anchor>
+        </w:drawing>
+      </w:r>
+      <w:r>
+        <w:rPr>
+          <w:rFonts w:ascii="Arial" w:hAnsi="Arial" w:cs="Arial"/>
+          <w:bCs/>
+        </w:rPr>
+        <w:t>Vista del submenú funcional Listar Personal:</w:t>
       </w:r>
     </w:p>
     <w:p>
@@ -1798,22 +1950,67 @@
         <w:spacing w:line="480" w:lineRule="auto"/>
         <w:rPr>
           <w:rFonts w:ascii="Arial" w:hAnsi="Arial" w:cs="Arial"/>
-          <w:bCs/>
-        </w:rPr>
-      </w:pPr>
-      <w:r>
-        <w:rPr>
-          <w:rFonts w:ascii="Arial" w:hAnsi="Arial" w:cs="Arial"/>
-          <w:bCs/>
-        </w:rPr>
-        <w:t>Se realizó una prueba de integración</w:t>
-      </w:r>
-      <w:r>
-        <w:rPr>
-          <w:rFonts w:ascii="Arial" w:hAnsi="Arial" w:cs="Arial"/>
-          <w:bCs/>
-        </w:rPr>
-        <w:t xml:space="preserve"> mediante el enfoque </w:t>
+          <w:b/>
+        </w:rPr>
+      </w:pPr>
+      <w:r>
+        <w:rPr>
+          <w:rFonts w:ascii="Arial" w:hAnsi="Arial" w:cs="Arial"/>
+          <w:b/>
+        </w:rPr>
+        <w:lastRenderedPageBreak/>
+        <w:t>Resultados obtenidos y conclusiones:</w:t>
+      </w:r>
+    </w:p>
+    <w:p>
+      <w:pPr>
+        <w:spacing w:line="480" w:lineRule="auto"/>
+        <w:rPr>
+          <w:rFonts w:ascii="Arial" w:hAnsi="Arial" w:cs="Arial"/>
+          <w:bCs/>
+        </w:rPr>
+      </w:pPr>
+      <w:r>
+        <w:rPr>
+          <w:rFonts w:ascii="Arial" w:hAnsi="Arial" w:cs="Arial"/>
+          <w:bCs/>
+        </w:rPr>
+        <w:t xml:space="preserve">Se </w:t>
+      </w:r>
+      <w:r>
+        <w:rPr>
+          <w:rFonts w:ascii="Arial" w:hAnsi="Arial" w:cs="Arial"/>
+          <w:bCs/>
+        </w:rPr>
+        <w:t>realizaron pruebas</w:t>
+      </w:r>
+      <w:r>
+        <w:rPr>
+          <w:rFonts w:ascii="Arial" w:hAnsi="Arial" w:cs="Arial"/>
+          <w:bCs/>
+        </w:rPr>
+        <w:t xml:space="preserve"> de integración</w:t>
+      </w:r>
+      <w:r>
+        <w:rPr>
+          <w:rFonts w:ascii="Arial" w:hAnsi="Arial" w:cs="Arial"/>
+          <w:bCs/>
+        </w:rPr>
+        <w:t xml:space="preserve"> </w:t>
+      </w:r>
+      <w:r>
+        <w:rPr>
+          <w:rFonts w:ascii="Arial" w:hAnsi="Arial" w:cs="Arial"/>
+          <w:bCs/>
+        </w:rPr>
+        <w:t>continuas med</w:t>
+      </w:r>
+      <w:r>
+        <w:rPr>
+          <w:rFonts w:ascii="Arial" w:hAnsi="Arial" w:cs="Arial"/>
+          <w:bCs/>
+        </w:rPr>
+        <w:t xml:space="preserve">iante el enfoque </w:t>
       </w:r>
       <w:proofErr w:type="spellStart"/>
       <w:r>
@@ -1845,7 +2042,28 @@
           <w:rFonts w:ascii="Arial" w:hAnsi="Arial" w:cs="Arial"/>
           <w:bCs/>
         </w:rPr>
-        <w:t xml:space="preserve"> y se corroboró el resultado obtenido en las pruebas unitarias, además de comprobar la correcta relación entre las interfaces desarrolladas y el módulo de autenticación. Se aprueba el desarrollo integrado presentado en este documento para continuar articulándolo con las demás funcionalidades a implementar.</w:t>
+        <w:t>, creación y listado de usuarios</w:t>
+      </w:r>
+      <w:r>
+        <w:rPr>
+          <w:rFonts w:ascii="Arial" w:hAnsi="Arial" w:cs="Arial"/>
+          <w:bCs/>
+        </w:rPr>
+        <w:t xml:space="preserve"> y se corroboró el resultado obtenido en las pruebas unitarias, además de comprobar la correcta relación entre las interfaces desarrolladas y </w:t>
+      </w:r>
+      <w:r>
+        <w:rPr>
+          <w:rFonts w:ascii="Arial" w:hAnsi="Arial" w:cs="Arial"/>
+          <w:bCs/>
+        </w:rPr>
+        <w:t>los tres módulos funcionales ya descritos</w:t>
+      </w:r>
+      <w:r>
+        <w:rPr>
+          <w:rFonts w:ascii="Arial" w:hAnsi="Arial" w:cs="Arial"/>
+          <w:bCs/>
+        </w:rPr>
+        <w:t>. Se aprueba el desarrollo integrado presentado en este documento para continuar articulándolo con las demás funcionalidades a implementar.</w:t>
       </w:r>
       <w:bookmarkStart w:id="0" w:name="_GoBack"/>
       <w:bookmarkEnd w:id="0"/>

</xml_diff>